<commit_message>
HTML titles set right
</commit_message>
<xml_diff>
--- a/resume-in-many-formats/GageKPetersonsResume.docx
+++ b/resume-in-many-formats/GageKPetersonsResume.docx
@@ -141,18 +141,17 @@
     </w:p>
     <w:p>
       <w:pPr>
-        <w:pStyle w:val="BodyText"/>
-      </w:pPr>
-      <w:r>
-        <w:rPr>
-          <w:b/>
-        </w:rPr>
-        <w:t xml:space="preserve">Electives</w:t>
-      </w:r>
-    </w:p>
-    <w:p>
-      <w:pPr>
-        <w:pStyle w:val="BodyText"/>
+        <w:pStyle w:val="Heading4"/>
+      </w:pPr>
+      <w:bookmarkStart w:id="28" w:name="electives"/>
+      <w:bookmarkEnd w:id="28"/>
+      <w:r>
+        <w:t xml:space="preserve">Electives:</w:t>
+      </w:r>
+    </w:p>
+    <w:p>
+      <w:pPr>
+        <w:pStyle w:val="FirstParagraph"/>
       </w:pPr>
       <w:r>
         <w:t xml:space="preserve">Machine Learning &amp; Data Mining, Artificial Intelligence, Sever-Side Web development, Networking, Algorithms and Complexity</w:t>
@@ -162,8 +161,8 @@
       <w:pPr>
         <w:pStyle w:val="Heading4"/>
       </w:pPr>
-      <w:bookmarkStart w:id="28" w:name="software-development-projects"/>
-      <w:bookmarkEnd w:id="28"/>
+      <w:bookmarkStart w:id="29" w:name="software-development-projects"/>
+      <w:bookmarkEnd w:id="29"/>
       <w:r>
         <w:t xml:space="preserve">Software Development Projects:</w:t>
       </w:r>
@@ -176,7 +175,7 @@
           <w:ilvl w:val="0"/>
         </w:numPr>
       </w:pPr>
-      <w:hyperlink r:id="rId29">
+      <w:hyperlink r:id="rId30">
         <w:r>
           <w:rPr>
             <w:b/>
@@ -200,7 +199,7 @@
           <w:ilvl w:val="0"/>
         </w:numPr>
       </w:pPr>
-      <w:hyperlink r:id="rId30">
+      <w:hyperlink r:id="rId31">
         <w:r>
           <w:rPr>
             <w:b/>
@@ -224,7 +223,7 @@
           <w:ilvl w:val="0"/>
         </w:numPr>
       </w:pPr>
-      <w:hyperlink r:id="rId31">
+      <w:hyperlink r:id="rId32">
         <w:r>
           <w:rPr>
             <w:b/>
@@ -248,7 +247,7 @@
           <w:ilvl w:val="0"/>
         </w:numPr>
       </w:pPr>
-      <w:hyperlink r:id="rId32">
+      <w:hyperlink r:id="rId33">
         <w:r>
           <w:rPr>
             <w:b/>
@@ -268,8 +267,8 @@
       <w:pPr>
         <w:pStyle w:val="Heading2"/>
       </w:pPr>
-      <w:bookmarkStart w:id="33" w:name="skills"/>
-      <w:bookmarkEnd w:id="33"/>
+      <w:bookmarkStart w:id="34" w:name="skills"/>
+      <w:bookmarkEnd w:id="34"/>
       <w:r>
         <w:t xml:space="preserve">Skills:</w:t>
       </w:r>
@@ -286,8 +285,8 @@
       <w:pPr>
         <w:pStyle w:val="Heading2"/>
       </w:pPr>
-      <w:bookmarkStart w:id="34" w:name="job-experience"/>
-      <w:bookmarkEnd w:id="34"/>
+      <w:bookmarkStart w:id="35" w:name="job-experience"/>
+      <w:bookmarkEnd w:id="35"/>
       <w:r>
         <w:t xml:space="preserve">Job Experience</w:t>
       </w:r>
@@ -296,8 +295,8 @@
       <w:pPr>
         <w:pStyle w:val="Heading3"/>
       </w:pPr>
-      <w:bookmarkStart w:id="35" w:name="sterling-medical---software-developer"/>
-      <w:bookmarkEnd w:id="35"/>
+      <w:bookmarkStart w:id="36" w:name="sterling-medical---software-developer"/>
+      <w:bookmarkEnd w:id="36"/>
       <w:r>
         <w:t xml:space="preserve">Sterling Medical - Software Developer</w:t>
       </w:r>
@@ -326,8 +325,8 @@
       <w:pPr>
         <w:pStyle w:val="Heading3"/>
       </w:pPr>
-      <w:bookmarkStart w:id="36" w:name="byu-idaho---teachers-assistant"/>
-      <w:bookmarkEnd w:id="36"/>
+      <w:bookmarkStart w:id="37" w:name="byu-idaho---teachers-assistant"/>
+      <w:bookmarkEnd w:id="37"/>
       <w:r>
         <w:t xml:space="preserve">BYU-Idaho - Teacher's Assistant</w:t>
       </w:r>
@@ -344,8 +343,8 @@
       <w:pPr>
         <w:pStyle w:val="Heading3"/>
       </w:pPr>
-      <w:bookmarkStart w:id="37" w:name="instructure---software-engineering-intern"/>
-      <w:bookmarkEnd w:id="37"/>
+      <w:bookmarkStart w:id="38" w:name="instructure---software-engineering-intern"/>
+      <w:bookmarkEnd w:id="38"/>
       <w:r>
         <w:t xml:space="preserve">Instructure - Software Engineering Intern</w:t>
       </w:r>
@@ -398,8 +397,8 @@
       <w:pPr>
         <w:pStyle w:val="Heading3"/>
       </w:pPr>
-      <w:bookmarkStart w:id="38" w:name="kyäni---software-engineering-intern"/>
-      <w:bookmarkEnd w:id="38"/>
+      <w:bookmarkStart w:id="39" w:name="kyäni---software-engineering-intern"/>
+      <w:bookmarkEnd w:id="39"/>
       <w:r>
         <w:t xml:space="preserve">Kyäni - Software Engineering Intern</w:t>
       </w:r>
@@ -440,8 +439,8 @@
       <w:pPr>
         <w:pStyle w:val="Heading3"/>
       </w:pPr>
-      <w:bookmarkStart w:id="39" w:name="butterfly-oils---software-developer"/>
-      <w:bookmarkEnd w:id="39"/>
+      <w:bookmarkStart w:id="40" w:name="butterfly-oils---software-developer"/>
+      <w:bookmarkEnd w:id="40"/>
       <w:r>
         <w:t xml:space="preserve">Butterfly Oils - Software Developer</w:t>
       </w:r>
@@ -470,8 +469,8 @@
       <w:pPr>
         <w:pStyle w:val="Heading2"/>
       </w:pPr>
-      <w:bookmarkStart w:id="40" w:name="sample-projects"/>
-      <w:bookmarkEnd w:id="40"/>
+      <w:bookmarkStart w:id="41" w:name="sample-projects"/>
+      <w:bookmarkEnd w:id="41"/>
       <w:r>
         <w:t xml:space="preserve">Sample Projects</w:t>
       </w:r>
@@ -480,7 +479,7 @@
       <w:pPr>
         <w:pStyle w:val="FirstParagraph"/>
       </w:pPr>
-      <w:hyperlink r:id="rId41">
+      <w:hyperlink r:id="rId42">
         <w:r>
           <w:rPr>
             <w:rStyle w:val="Hyperlink"/>
@@ -500,7 +499,7 @@
       <w:pPr>
         <w:pStyle w:val="BodyText"/>
       </w:pPr>
-      <w:hyperlink r:id="rId42">
+      <w:hyperlink r:id="rId43">
         <w:r>
           <w:rPr>
             <w:rStyle w:val="Hyperlink"/>
@@ -520,7 +519,7 @@
       <w:pPr>
         <w:pStyle w:val="BodyText"/>
       </w:pPr>
-      <w:hyperlink r:id="rId43">
+      <w:hyperlink r:id="rId44">
         <w:r>
           <w:rPr>
             <w:rStyle w:val="Hyperlink"/>
@@ -655,7 +654,7 @@
     </w:lvl>
   </w:abstractNum>
   <w:abstractNum w:abstractNumId="990">
-    <w:nsid w:val="21f4a009"/>
+    <w:nsid w:val="d4c13637"/>
     <w:multiLevelType w:val="multilevel"/>
     <w:lvl w:ilvl="0">
       <w:numFmt w:val="bullet"/>
@@ -736,7 +735,7 @@
     </w:lvl>
   </w:abstractNum>
   <w:abstractNum w:abstractNumId="991">
-    <w:nsid w:val="440b9070"/>
+    <w:nsid w:val="5f3e5644"/>
     <w:multiLevelType w:val="multilevel"/>
     <w:lvl w:ilvl="0">
       <w:numFmt w:val="bullet"/>

</xml_diff>